<commit_message>
actualizando Estrategia de desarrollo y Lista de requisitos
</commit_message>
<xml_diff>
--- a/Estimación y planificación/Lista_de_Requisitos.docx
+++ b/Estimación y planificación/Lista_de_Requisitos.docx
@@ -618,15 +618,10 @@
           <w:rFonts w:asciiTheme="majorHAnsi" w:hAnsiTheme="majorHAnsi" w:cstheme="majorHAnsi"/>
           <w:color w:val="000000" w:themeColor="text1"/>
         </w:rPr>
-        <w:t xml:space="preserve"> (pueden ser falsos)</w:t>
-      </w:r>
-      <w:r>
-        <w:rPr>
-          <w:rFonts w:asciiTheme="majorHAnsi" w:hAnsiTheme="majorHAnsi" w:cstheme="majorHAnsi"/>
-          <w:color w:val="000000" w:themeColor="text1"/>
-        </w:rPr>
         <w:t>.</w:t>
       </w:r>
+      <w:bookmarkStart w:id="0" w:name="_GoBack"/>
+      <w:bookmarkEnd w:id="0"/>
     </w:p>
     <w:p>
       <w:pPr>
@@ -716,14 +711,7 @@
           <w:rFonts w:asciiTheme="majorHAnsi" w:hAnsiTheme="majorHAnsi" w:cstheme="majorHAnsi"/>
           <w:color w:val="000000" w:themeColor="text1"/>
         </w:rPr>
-        <w:t>}</w:t>
-      </w:r>
-      <w:r>
-        <w:rPr>
-          <w:rFonts w:asciiTheme="majorHAnsi" w:hAnsiTheme="majorHAnsi" w:cstheme="majorHAnsi"/>
-          <w:color w:val="000000" w:themeColor="text1"/>
-        </w:rPr>
-        <w:t xml:space="preserve">, </w:t>
+        <w:t xml:space="preserve">}, </w:t>
       </w:r>
       <w:proofErr w:type="spellStart"/>
       <w:r>
@@ -880,14 +868,7 @@
           <w:rFonts w:asciiTheme="majorHAnsi" w:hAnsiTheme="majorHAnsi" w:cstheme="majorHAnsi"/>
           <w:color w:val="000000" w:themeColor="text1"/>
         </w:rPr>
-        <w:t>Botón_</w:t>
-      </w:r>
-      <w:r>
-        <w:rPr>
-          <w:rFonts w:asciiTheme="majorHAnsi" w:hAnsiTheme="majorHAnsi" w:cstheme="majorHAnsi"/>
-          <w:color w:val="000000" w:themeColor="text1"/>
-        </w:rPr>
-        <w:t>Baja</w:t>
+        <w:t>Botón_Baja</w:t>
       </w:r>
       <w:proofErr w:type="spellEnd"/>
     </w:p>
@@ -962,14 +943,7 @@
           <w:rFonts w:asciiTheme="majorHAnsi" w:hAnsiTheme="majorHAnsi" w:cstheme="majorHAnsi"/>
           <w:color w:val="000000" w:themeColor="text1"/>
         </w:rPr>
-        <w:t>Editar</w:t>
-      </w:r>
-      <w:r>
-        <w:rPr>
-          <w:rFonts w:asciiTheme="majorHAnsi" w:hAnsiTheme="majorHAnsi" w:cstheme="majorHAnsi"/>
-          <w:color w:val="000000" w:themeColor="text1"/>
-        </w:rPr>
-        <w:t>_Usuario</w:t>
+        <w:t>Editar_Usuario</w:t>
       </w:r>
       <w:proofErr w:type="spellEnd"/>
     </w:p>
@@ -1009,14 +983,7 @@
           <w:rFonts w:asciiTheme="majorHAnsi" w:hAnsiTheme="majorHAnsi" w:cstheme="majorHAnsi"/>
           <w:color w:val="000000" w:themeColor="text1"/>
         </w:rPr>
-        <w:t>}</w:t>
-      </w:r>
-      <w:r>
-        <w:rPr>
-          <w:rFonts w:asciiTheme="majorHAnsi" w:hAnsiTheme="majorHAnsi" w:cstheme="majorHAnsi"/>
-          <w:color w:val="000000" w:themeColor="text1"/>
-        </w:rPr>
-        <w:t xml:space="preserve">, </w:t>
+        <w:t xml:space="preserve">}, </w:t>
       </w:r>
       <w:proofErr w:type="spellStart"/>
       <w:r>
@@ -1024,14 +991,7 @@
           <w:rFonts w:asciiTheme="majorHAnsi" w:hAnsiTheme="majorHAnsi" w:cstheme="majorHAnsi"/>
           <w:color w:val="000000" w:themeColor="text1"/>
         </w:rPr>
-        <w:t>Botón_</w:t>
-      </w:r>
-      <w:r>
-        <w:rPr>
-          <w:rFonts w:asciiTheme="majorHAnsi" w:hAnsiTheme="majorHAnsi" w:cstheme="majorHAnsi"/>
-          <w:color w:val="000000" w:themeColor="text1"/>
-        </w:rPr>
-        <w:t>Edit</w:t>
+        <w:t>Botón_Edit</w:t>
       </w:r>
       <w:r>
         <w:rPr>
@@ -1247,21 +1207,7 @@
           <w:rFonts w:asciiTheme="majorHAnsi" w:hAnsiTheme="majorHAnsi" w:cstheme="majorHAnsi"/>
           <w:color w:val="000000" w:themeColor="text1"/>
         </w:rPr>
-        <w:t xml:space="preserve">Requisito número </w:t>
-      </w:r>
-      <w:r>
-        <w:rPr>
-          <w:rFonts w:asciiTheme="majorHAnsi" w:hAnsiTheme="majorHAnsi" w:cstheme="majorHAnsi"/>
-          <w:color w:val="000000" w:themeColor="text1"/>
-        </w:rPr>
-        <w:t>6</w:t>
-      </w:r>
-      <w:r>
-        <w:rPr>
-          <w:rFonts w:asciiTheme="majorHAnsi" w:hAnsiTheme="majorHAnsi" w:cstheme="majorHAnsi"/>
-          <w:color w:val="000000" w:themeColor="text1"/>
-        </w:rPr>
-        <w:t xml:space="preserve">: </w:t>
+        <w:t xml:space="preserve">Requisito número 6: </w:t>
       </w:r>
       <w:r>
         <w:rPr>
@@ -2300,14 +2246,7 @@
           <w:rFonts w:asciiTheme="majorHAnsi" w:hAnsiTheme="majorHAnsi" w:cstheme="majorHAnsi"/>
           <w:color w:val="000000" w:themeColor="text1"/>
         </w:rPr>
-        <w:t>FTR</w:t>
-      </w:r>
-      <w:r>
-        <w:rPr>
-          <w:rFonts w:asciiTheme="majorHAnsi" w:hAnsiTheme="majorHAnsi" w:cstheme="majorHAnsi"/>
-          <w:color w:val="000000" w:themeColor="text1"/>
-        </w:rPr>
-        <w:t xml:space="preserve"> </w:t>
+        <w:t xml:space="preserve">FTR </w:t>
       </w:r>
       <w:r>
         <w:rPr>
@@ -3053,14 +2992,7 @@
           <w:rFonts w:asciiTheme="majorHAnsi" w:hAnsiTheme="majorHAnsi" w:cstheme="majorHAnsi"/>
           <w:color w:val="000000" w:themeColor="text1"/>
         </w:rPr>
-        <w:t>FTR</w:t>
-      </w:r>
-      <w:r>
-        <w:rPr>
-          <w:rFonts w:asciiTheme="majorHAnsi" w:hAnsiTheme="majorHAnsi" w:cstheme="majorHAnsi"/>
-          <w:color w:val="000000" w:themeColor="text1"/>
-        </w:rPr>
-        <w:t xml:space="preserve"> </w:t>
+        <w:t xml:space="preserve">FTR </w:t>
       </w:r>
       <w:r>
         <w:rPr>
@@ -3822,8 +3754,6 @@
         </w:rPr>
         <w:t>, Boton_Filtrar</w:t>
       </w:r>
-      <w:bookmarkStart w:id="0" w:name="_GoBack"/>
-      <w:bookmarkEnd w:id="0"/>
     </w:p>
     <w:p>
       <w:pPr>

</xml_diff>